<commit_message>
rajout "bloque" dans la bd et les script
</commit_message>
<xml_diff>
--- a/Python/ProcédurePythoon.docx
+++ b/Python/ProcédurePythoon.docx
@@ -320,33 +320,38 @@
     <w:p/>
     <w:p/>
     <w:p/>
-    <w:p>
+    <w:p/>
+    <w:p>
+      <w:r>
+        <w:t>Chemin :</w:t>
+      </w:r>
+      <w:r>
+        <w:t xml:space="preserve"> cd</w:t>
+      </w:r>
+      <w:r>
+        <w:t xml:space="preserve"> </w:t>
+      </w:r>
+      <w:r>
+        <w:t>C:\wamp\www\ESP_repository\Python</w:t>
+      </w:r>
+    </w:p>
+    <w:p>
+      <w:r>
+        <w:t xml:space="preserve">Script qui reçoit les données et qui les envoie à la BD: </w:t>
+      </w:r>
+      <w:r>
+        <w:t>python mqtt_Sub.py</w:t>
+      </w:r>
+    </w:p>
+    <w:p>
+      <w:r>
+        <w:t xml:space="preserve">Script qui envoie les données : </w:t>
+      </w:r>
       <w:bookmarkStart w:id="0" w:name="_GoBack"/>
+      <w:r>
+        <w:t>python mqtt_Pub.py</w:t>
+      </w:r>
       <w:bookmarkEnd w:id="0"/>
-    </w:p>
-    <w:p>
-      <w:r>
-        <w:t xml:space="preserve">Chemin : </w:t>
-      </w:r>
-      <w:r>
-        <w:t>C:\wamp\www\ESP_repository\Python</w:t>
-      </w:r>
-    </w:p>
-    <w:p>
-      <w:r>
-        <w:t xml:space="preserve">Script qui reçoit les données et qui les envoie à la BD: </w:t>
-      </w:r>
-      <w:r>
-        <w:t>python mqtt_Sub.py</w:t>
-      </w:r>
-    </w:p>
-    <w:p>
-      <w:r>
-        <w:t xml:space="preserve">Script qui envoie les données : </w:t>
-      </w:r>
-      <w:r>
-        <w:t>python mqtt_Pub.py</w:t>
-      </w:r>
     </w:p>
     <w:sectPr>
       <w:pgSz w:w="12240" w:h="15840"/>

</xml_diff>